<commit_message>
working on an image of the model
</commit_message>
<xml_diff>
--- a/nesh/Neshyba notes, 7 January 2024.docx
+++ b/nesh/Neshyba notes, 7 January 2024.docx
@@ -134,7 +134,13 @@
     </w:p>
     <w:p>
       <w:r>
-        <w:t>The BCF picture is clearly wrong between 240 K and melting, in that the surface</w:t>
+        <w:t>The BCF picture is clearly wrong between 240 K and melting, in that</w:t>
+      </w:r>
+      <w:r>
+        <w:t xml:space="preserve"> it assumes deposition atop a crystalline surface, whereas in reality</w:t>
+      </w:r>
+      <w:r>
+        <w:t xml:space="preserve"> the surface</w:t>
       </w:r>
       <w:r>
         <w:t xml:space="preserve"> of real ice</w:t>
@@ -170,25 +176,49 @@
         <w:t xml:space="preserve"> (N2016) </w:t>
       </w:r>
       <w:r>
-        <w:t xml:space="preserve">therefore </w:t>
-      </w:r>
-      <w:r>
-        <w:t>recast the surface as two</w:t>
+        <w:t>recast</w:t>
+      </w:r>
+      <w:r>
+        <w:t>s</w:t>
       </w:r>
       <w:r>
         <w:t xml:space="preserve"> </w:t>
       </w:r>
       <w:r>
-        <w:t xml:space="preserve">spatial variables that interact with one another over time. </w:t>
-      </w:r>
-      <w:r>
-        <w:t>In that formalism, o</w:t>
-      </w:r>
-      <w:r>
-        <w:t>ne</w:t>
-      </w:r>
-      <w:r>
-        <w:t xml:space="preserve"> variable, </w:t>
+        <w:t xml:space="preserve">the problem as an ice </w:t>
+      </w:r>
+      <w:r>
+        <w:t xml:space="preserve">surface </w:t>
+      </w:r>
+      <w:r>
+        <w:t>described by</w:t>
+      </w:r>
+      <w:r>
+        <w:t xml:space="preserve"> two</w:t>
+      </w:r>
+      <w:r>
+        <w:t xml:space="preserve"> </w:t>
+      </w:r>
+      <w:r>
+        <w:t>mesoscale variables</w:t>
+      </w:r>
+      <w:r>
+        <w:t xml:space="preserve"> which interact with one another, and with the overlying vapor </w:t>
+      </w:r>
+      <w:r>
+        <w:t xml:space="preserve">field </w:t>
+      </w:r>
+      <w:r>
+        <w:t>(see Fig. 1)</w:t>
+      </w:r>
+      <w:r>
+        <w:t xml:space="preserve">. </w:t>
+      </w:r>
+      <w:r>
+        <w:t>V</w:t>
+      </w:r>
+      <w:r>
+        <w:t xml:space="preserve">ariable </w:t>
       </w:r>
       <m:oMath>
         <m:sSub>
@@ -219,7 +249,7 @@
         </m:sSub>
       </m:oMath>
       <w:r>
-        <w:t xml:space="preserve">, </w:t>
+        <w:t xml:space="preserve"> </w:t>
       </w:r>
       <w:r>
         <w:t>represent</w:t>
@@ -237,7 +267,13 @@
         <w:t xml:space="preserve">thickness </w:t>
       </w:r>
       <w:r>
-        <w:t xml:space="preserve">of the ice surface (black curve in Fig. 1). A second variable, </w:t>
+        <w:t>of the ice surface</w:t>
+      </w:r>
+      <w:r>
+        <w:t>, while</w:t>
+      </w:r>
+      <w:r>
+        <w:t xml:space="preserve"> variable </w:t>
       </w:r>
       <m:oMath>
         <m:sSub>
@@ -268,7 +304,7 @@
         </m:sSub>
       </m:oMath>
       <w:r>
-        <w:t xml:space="preserve">, represents the thickness </w:t>
+        <w:t xml:space="preserve"> represents the thickness </w:t>
       </w:r>
       <w:r>
         <w:t xml:space="preserve">of </w:t>
@@ -317,13 +353,161 @@
         </m:sSub>
       </m:oMath>
       <w:r>
-        <w:t xml:space="preserve"> (vertical distance between curves in Fig. 1</w:t>
-      </w:r>
-      <w:r>
-        <w:t>).</w:t>
+        <w:t>.</w:t>
       </w:r>
       <w:r>
         <w:t xml:space="preserve"> </w:t>
+      </w:r>
+      <w:r>
+        <w:t xml:space="preserve">A third may be computed from these: </w:t>
+      </w:r>
+      <m:oMath>
+        <m:sSub>
+          <m:sSubPr>
+            <m:ctrlPr>
+              <w:rPr>
+                <w:rFonts w:ascii="Cambria Math" w:hAnsi="Cambria Math"/>
+                <w:i/>
+              </w:rPr>
+            </m:ctrlPr>
+          </m:sSubPr>
+          <m:e>
+            <m:r>
+              <w:rPr>
+                <w:rFonts w:ascii="Cambria Math" w:hAnsi="Cambria Math"/>
+              </w:rPr>
+              <m:t>N</m:t>
+            </m:r>
+          </m:e>
+          <m:sub>
+            <m:r>
+              <w:rPr>
+                <w:rFonts w:ascii="Cambria Math" w:hAnsi="Cambria Math"/>
+              </w:rPr>
+              <m:t>ice</m:t>
+            </m:r>
+          </m:sub>
+        </m:sSub>
+        <m:r>
+          <w:rPr>
+            <w:rFonts w:ascii="Cambria Math" w:eastAsiaTheme="minorEastAsia" w:hAnsi="Cambria Math"/>
+          </w:rPr>
+          <m:t>=</m:t>
+        </m:r>
+        <m:sSub>
+          <m:sSubPr>
+            <m:ctrlPr>
+              <w:rPr>
+                <w:rFonts w:ascii="Cambria Math" w:hAnsi="Cambria Math"/>
+                <w:i/>
+              </w:rPr>
+            </m:ctrlPr>
+          </m:sSubPr>
+          <m:e>
+            <m:r>
+              <w:rPr>
+                <w:rFonts w:ascii="Cambria Math" w:hAnsi="Cambria Math"/>
+              </w:rPr>
+              <m:t>N</m:t>
+            </m:r>
+          </m:e>
+          <m:sub>
+            <m:r>
+              <w:rPr>
+                <w:rFonts w:ascii="Cambria Math" w:hAnsi="Cambria Math"/>
+              </w:rPr>
+              <m:t>tot</m:t>
+            </m:r>
+          </m:sub>
+        </m:sSub>
+        <m:r>
+          <w:rPr>
+            <w:rFonts w:ascii="Cambria Math" w:hAnsi="Cambria Math"/>
+          </w:rPr>
+          <m:t>-</m:t>
+        </m:r>
+        <m:sSub>
+          <m:sSubPr>
+            <m:ctrlPr>
+              <w:rPr>
+                <w:rFonts w:ascii="Cambria Math" w:hAnsi="Cambria Math"/>
+                <w:i/>
+              </w:rPr>
+            </m:ctrlPr>
+          </m:sSubPr>
+          <m:e>
+            <m:r>
+              <w:rPr>
+                <w:rFonts w:ascii="Cambria Math" w:hAnsi="Cambria Math"/>
+              </w:rPr>
+              <m:t>N</m:t>
+            </m:r>
+          </m:e>
+          <m:sub>
+            <m:r>
+              <w:rPr>
+                <w:rFonts w:ascii="Cambria Math" w:hAnsi="Cambria Math"/>
+              </w:rPr>
+              <m:t>QLL</m:t>
+            </m:r>
+          </m:sub>
+        </m:sSub>
+      </m:oMath>
+      <w:r>
+        <w:rPr>
+          <w:rFonts w:eastAsiaTheme="minorEastAsia"/>
+        </w:rPr>
+        <w:t>.</w:t>
+      </w:r>
+      <w:r>
+        <w:rPr>
+          <w:rFonts w:eastAsiaTheme="minorEastAsia"/>
+        </w:rPr>
+        <w:t xml:space="preserve"> </w:t>
+      </w:r>
+      <w:r>
+        <w:t xml:space="preserve">Key atomistic processes </w:t>
+      </w:r>
+      <w:r>
+        <w:t>incorporated</w:t>
+      </w:r>
+      <w:r>
+        <w:t xml:space="preserve"> in N2016 were: </w:t>
+      </w:r>
+      <w:r>
+        <w:t>(</w:t>
+      </w:r>
+      <w:proofErr w:type="spellStart"/>
+      <w:r>
+        <w:t>i</w:t>
+      </w:r>
+      <w:proofErr w:type="spellEnd"/>
+      <w:r>
+        <w:t xml:space="preserve">) vapor deposition and ablation, </w:t>
+      </w:r>
+      <w:r>
+        <w:t>(i</w:t>
+      </w:r>
+      <w:r>
+        <w:t>i</w:t>
+      </w:r>
+      <w:r>
+        <w:t>) surface diffusion of the quasi-liquid across the facet, and (ii</w:t>
+      </w:r>
+      <w:r>
+        <w:t>i</w:t>
+      </w:r>
+      <w:r>
+        <w:t xml:space="preserve">) </w:t>
+      </w:r>
+      <w:r>
+        <w:t xml:space="preserve">conversion </w:t>
+      </w:r>
+      <w:r>
+        <w:t>of quasi-liquid</w:t>
+      </w:r>
+      <w:r>
+        <w:t xml:space="preserve"> into ice, and vice versa.</w:t>
       </w:r>
     </w:p>
     <w:p/>
@@ -332,14 +516,11 @@
         <w:jc w:val="center"/>
       </w:pPr>
       <w:r>
-        <w:rPr>
-          <w:noProof/>
-        </w:rPr>
         <w:drawing>
-          <wp:inline distT="0" distB="0" distL="0" distR="0">
-            <wp:extent cx="4249430" cy="2832627"/>
-            <wp:effectExtent l="0" t="0" r="5080" b="0"/>
-            <wp:docPr id="1052281219" name="Picture 3"/>
+          <wp:inline distT="0" distB="0" distL="0" distR="0" wp14:anchorId="17FA0CFC" wp14:editId="6700DBB6">
+            <wp:extent cx="4708187" cy="3036680"/>
+            <wp:effectExtent l="0" t="0" r="3810" b="0"/>
+            <wp:docPr id="1956585904" name="Picture 1"/>
             <wp:cNvGraphicFramePr>
               <a:graphicFrameLocks xmlns:a="http://schemas.openxmlformats.org/drawingml/2006/main" noChangeAspect="1"/>
             </wp:cNvGraphicFramePr>
@@ -347,39 +528,23 @@
               <a:graphicData uri="http://schemas.openxmlformats.org/drawingml/2006/picture">
                 <pic:pic xmlns:pic="http://schemas.openxmlformats.org/drawingml/2006/picture">
                   <pic:nvPicPr>
-                    <pic:cNvPr id="0" name="Picture 5"/>
-                    <pic:cNvPicPr>
-                      <a:picLocks noChangeAspect="1" noChangeArrowheads="1"/>
-                    </pic:cNvPicPr>
+                    <pic:cNvPr id="1956585904" name=""/>
+                    <pic:cNvPicPr/>
                   </pic:nvPicPr>
-                  <pic:blipFill rotWithShape="1">
-                    <a:blip r:embed="rId5">
-                      <a:extLst>
-                        <a:ext uri="{28A0092B-C50C-407E-A947-70E740481C1C}">
-                          <a14:useLocalDpi xmlns:a14="http://schemas.microsoft.com/office/drawing/2010/main" val="0"/>
-                        </a:ext>
-                      </a:extLst>
-                    </a:blip>
-                    <a:srcRect t="11073"/>
-                    <a:stretch/>
+                  <pic:blipFill>
+                    <a:blip r:embed="rId5"/>
+                    <a:stretch>
+                      <a:fillRect/>
+                    </a:stretch>
                   </pic:blipFill>
-                  <pic:spPr bwMode="auto">
+                  <pic:spPr>
                     <a:xfrm>
                       <a:off x="0" y="0"/>
-                      <a:ext cx="4278506" cy="2852009"/>
+                      <a:ext cx="4736737" cy="3055094"/>
                     </a:xfrm>
                     <a:prstGeom prst="rect">
                       <a:avLst/>
                     </a:prstGeom>
-                    <a:noFill/>
-                    <a:ln>
-                      <a:noFill/>
-                    </a:ln>
-                    <a:extLst>
-                      <a:ext uri="{53640926-AAD7-44D8-BBD7-CCE9431645EC}">
-                        <a14:shadowObscured xmlns:a14="http://schemas.microsoft.com/office/drawing/2010/main"/>
-                      </a:ext>
-                    </a:extLst>
                   </pic:spPr>
                 </pic:pic>
               </a:graphicData>
@@ -412,7 +577,13 @@
         <w:t>1</w:t>
       </w:r>
       <w:r>
-        <w:t xml:space="preserve">. Visual representation of </w:t>
+        <w:t>. Visual representation of</w:t>
+      </w:r>
+      <w:r>
+        <w:t xml:space="preserve"> mesoscale variables</w:t>
+      </w:r>
+      <w:r>
+        <w:t xml:space="preserve"> </w:t>
       </w:r>
       <m:oMath>
         <m:sSub>
@@ -443,7 +614,7 @@
         </m:sSub>
       </m:oMath>
       <w:r>
-        <w:t xml:space="preserve"> and </w:t>
+        <w:t xml:space="preserve">, </w:t>
       </w:r>
       <m:oMath>
         <m:sSub>
@@ -468,28 +639,251 @@
               <w:rPr>
                 <w:rFonts w:ascii="Cambria Math" w:hAnsi="Cambria Math"/>
               </w:rPr>
-              <m:t>QLL</m:t>
+              <m:t>ice</m:t>
             </m:r>
           </m:sub>
         </m:sSub>
       </m:oMath>
       <w:r>
+        <w:rPr>
+          <w:rFonts w:eastAsiaTheme="minorEastAsia"/>
+        </w:rPr>
+        <w:t xml:space="preserve">, </w:t>
+      </w:r>
+      <w:r>
+        <w:t xml:space="preserve">and </w:t>
+      </w:r>
+      <m:oMath>
+        <m:sSub>
+          <m:sSubPr>
+            <m:ctrlPr>
+              <w:rPr>
+                <w:rFonts w:ascii="Cambria Math" w:hAnsi="Cambria Math"/>
+                <w:i/>
+              </w:rPr>
+            </m:ctrlPr>
+          </m:sSubPr>
+          <m:e>
+            <m:r>
+              <w:rPr>
+                <w:rFonts w:ascii="Cambria Math" w:hAnsi="Cambria Math"/>
+              </w:rPr>
+              <m:t>N</m:t>
+            </m:r>
+          </m:e>
+          <m:sub>
+            <m:r>
+              <w:rPr>
+                <w:rFonts w:ascii="Cambria Math" w:hAnsi="Cambria Math"/>
+              </w:rPr>
+              <m:t>QLL</m:t>
+            </m:r>
+          </m:sub>
+        </m:sSub>
+      </m:oMath>
+      <w:r>
+        <w:t xml:space="preserve">, and processes affecting them, </w:t>
+      </w:r>
+      <w:r>
+        <w:t>in the N2016</w:t>
+      </w:r>
+      <w:r>
+        <w:t xml:space="preserve"> (and present)</w:t>
+      </w:r>
+      <w:r>
+        <w:t xml:space="preserve"> model. </w:t>
+      </w:r>
+      <w:r>
+        <w:t xml:space="preserve">Dashed arrows represent processes affecting </w:t>
+      </w:r>
+      <w:r>
+        <w:t xml:space="preserve">how </w:t>
+      </w:r>
+      <w:r>
+        <w:t xml:space="preserve">these </w:t>
+      </w:r>
+      <w:r>
+        <w:t>variables</w:t>
+      </w:r>
+      <w:r>
+        <w:t xml:space="preserve"> evolve over time.</w:t>
+      </w:r>
+    </w:p>
+    <w:p>
+      <w:r>
+        <w:lastRenderedPageBreak/>
+        <w:t xml:space="preserve">A key </w:t>
+      </w:r>
+      <w:r>
+        <w:t>accomplishment</w:t>
+      </w:r>
+      <w:r>
+        <w:t xml:space="preserve"> of t</w:t>
+      </w:r>
+      <w:r>
+        <w:t>he N2016</w:t>
+      </w:r>
+      <w:r>
+        <w:t xml:space="preserve"> model </w:t>
+      </w:r>
+      <w:r>
+        <w:t>is that</w:t>
+      </w:r>
+      <w:r>
+        <w:t xml:space="preserve"> model runs </w:t>
+      </w:r>
+      <w:r>
+        <w:t xml:space="preserve">(“trajectories”) </w:t>
+      </w:r>
+      <w:r>
+        <w:t xml:space="preserve">exhibited both </w:t>
+      </w:r>
+      <w:r>
+        <w:t xml:space="preserve">unbound growth at </w:t>
+      </w:r>
+      <w:r>
+        <w:t>facet</w:t>
+      </w:r>
+      <w:r>
+        <w:t xml:space="preserve"> corners</w:t>
+      </w:r>
+      <w:r>
+        <w:t xml:space="preserve"> (i.e., </w:t>
+      </w:r>
+      <w:r>
+        <w:t>dendritic growth</w:t>
+      </w:r>
+      <w:r>
+        <w:t xml:space="preserve"> associated with snowflake formation), as well as faceted growth (a pattern of</w:t>
+      </w:r>
+      <w:r>
         <w:t xml:space="preserve"> </w:t>
       </w:r>
       <w:r>
-        <w:t>in the N2016</w:t>
-      </w:r>
-      <w:r>
-        <w:t xml:space="preserve"> (and present)</w:t>
-      </w:r>
-      <w:r>
-        <w:t xml:space="preserve"> model. </w:t>
+        <w:t>steady-state growth</w:t>
+      </w:r>
+      <w:r>
+        <w:t xml:space="preserve"> across the entire</w:t>
+      </w:r>
+      <w:r>
+        <w:t xml:space="preserve"> facet</w:t>
+      </w:r>
+      <w:r>
+        <w:t xml:space="preserve"> associated with hexagonal ice crystals found in</w:t>
+      </w:r>
+      <w:r>
+        <w:t xml:space="preserve"> </w:t>
+      </w:r>
+      <w:r>
+        <w:t>cirrus clouds). The</w:t>
+      </w:r>
+      <w:r>
+        <w:t xml:space="preserve"> mechanism</w:t>
+      </w:r>
+      <w:r>
+        <w:t xml:space="preserve"> by which the latter occur</w:t>
+      </w:r>
+      <w:r>
+        <w:t>red</w:t>
+      </w:r>
+      <w:r>
+        <w:t xml:space="preserve"> was</w:t>
+      </w:r>
+      <w:r>
+        <w:t xml:space="preserve"> termed “diffusive slowdown,” </w:t>
+      </w:r>
+      <w:r>
+        <w:t>in which</w:t>
+      </w:r>
+      <w:r>
+        <w:t xml:space="preserve"> </w:t>
+      </w:r>
+      <w:r>
+        <w:t>excess</w:t>
+      </w:r>
+      <w:r>
+        <w:t xml:space="preserve"> deposition of water vapor </w:t>
+      </w:r>
+      <w:r>
+        <w:t>at facet corners is</w:t>
+      </w:r>
+      <w:r>
+        <w:t xml:space="preserve"> compensated by </w:t>
+      </w:r>
+      <w:r>
+        <w:t>a</w:t>
+      </w:r>
+      <w:r>
+        <w:t xml:space="preserve">n emergent </w:t>
+      </w:r>
+      <w:r>
+        <w:t xml:space="preserve">surface </w:t>
+      </w:r>
+      <w:r>
+        <w:t>morphology chang</w:t>
+      </w:r>
+      <w:r>
+        <w:t>e.</w:t>
+      </w:r>
+      <w:r>
+        <w:t xml:space="preserve"> </w:t>
       </w:r>
     </w:p>
     <w:p/>
     <w:p>
       <w:r>
-        <w:t>Key atomistic processes introduced in N2016 were: (</w:t>
+        <w:t>N2016</w:t>
+      </w:r>
+      <w:r>
+        <w:t xml:space="preserve"> </w:t>
+      </w:r>
+      <w:r>
+        <w:t xml:space="preserve">suffered from </w:t>
+      </w:r>
+      <w:r>
+        <w:t>several limitations, however, of which the most important for our present purpose is that the time scale</w:t>
+      </w:r>
+      <w:r>
+        <w:t xml:space="preserve"> </w:t>
+      </w:r>
+      <w:r>
+        <w:t>embedded in</w:t>
+      </w:r>
+      <w:r>
+        <w:t xml:space="preserve"> process</w:t>
+      </w:r>
+      <w:r>
+        <w:t xml:space="preserve"> </w:t>
+      </w:r>
+      <w:r>
+        <w:t>(ii</w:t>
+      </w:r>
+      <w:r>
+        <w:t>i</w:t>
+      </w:r>
+      <w:r>
+        <w:t>)</w:t>
+      </w:r>
+      <w:r>
+        <w:t xml:space="preserve">, the </w:t>
+      </w:r>
+      <w:r>
+        <w:t>inter</w:t>
+      </w:r>
+      <w:r>
+        <w:t xml:space="preserve">conversion of quasi-liquid </w:t>
+      </w:r>
+      <w:r>
+        <w:t>and</w:t>
+      </w:r>
+      <w:r>
+        <w:t xml:space="preserve"> ice</w:t>
+      </w:r>
+      <w:r>
+        <w:t xml:space="preserve">, was fixed relative to </w:t>
+      </w:r>
+      <w:r>
+        <w:t>processes (</w:t>
       </w:r>
       <w:proofErr w:type="spellStart"/>
       <w:r>
@@ -497,23 +891,52 @@
       </w:r>
       <w:proofErr w:type="spellEnd"/>
       <w:r>
-        <w:t>) surface diffusion of the quasi-liquid across the facet, and (ii) partial freezing and melting of the quasi-liquid in response to the addition of water from the vapor phase.</w:t>
-      </w:r>
-    </w:p>
-    <w:p/>
-    <w:p>
-      <w:r>
-        <w:lastRenderedPageBreak/>
-        <w:t>The N2016</w:t>
-      </w:r>
-      <w:r>
-        <w:t xml:space="preserve"> model suffered from </w:t>
-      </w:r>
-      <w:r>
-        <w:t xml:space="preserve">several limitations, however, of which the most important for our present purpose is that the time scale of process (ii) was implicitly fixed, whereas in actuality that time scale can be expected to vary with temperature and with the nature of the underlying </w:t>
+        <w:t>) and (ii</w:t>
+      </w:r>
+      <w:r>
+        <w:t>);</w:t>
+      </w:r>
+      <w:r>
+        <w:t xml:space="preserve"> </w:t>
+      </w:r>
+      <w:r>
+        <w:t>i</w:t>
+      </w:r>
+      <w:r>
+        <w:t xml:space="preserve">n </w:t>
+      </w:r>
+      <w:r>
+        <w:t>real crystal facets,</w:t>
+      </w:r>
+      <w:r>
+        <w:t xml:space="preserve"> </w:t>
+      </w:r>
+      <w:r>
+        <w:t>this interconversion</w:t>
+      </w:r>
+      <w:r>
+        <w:t xml:space="preserve"> </w:t>
+      </w:r>
+      <w:r>
+        <w:t>can be expected to act at a rate that is independent of those process, such as the</w:t>
+      </w:r>
+      <w:r>
+        <w:t xml:space="preserve"> </w:t>
+      </w:r>
+      <w:r>
+        <w:t xml:space="preserve">nature of the underlying </w:t>
       </w:r>
       <w:r>
         <w:t>facet.</w:t>
+      </w:r>
+      <w:r>
+        <w:t xml:space="preserve"> </w:t>
+      </w:r>
+      <w:r>
+        <w:t xml:space="preserve">The revised model corrects this deficiency, </w:t>
+      </w:r>
+      <w:r>
+        <w:t>as described below.</w:t>
       </w:r>
     </w:p>
     <w:p/>
@@ -1297,7 +1720,39 @@
         <w:rPr>
           <w:rFonts w:eastAsiaTheme="minorEastAsia"/>
         </w:rPr>
-        <w:t xml:space="preserve"> is the rate of exchange of water between the facet and the vapor phase </w:t>
+        <w:t xml:space="preserve"> is the rate of exchange of water between the facet and the vapor phase</w:t>
+      </w:r>
+      <w:r>
+        <w:rPr>
+          <w:rFonts w:eastAsiaTheme="minorEastAsia"/>
+        </w:rPr>
+        <w:t xml:space="preserve"> (</w:t>
+      </w:r>
+      <w:proofErr w:type="gramStart"/>
+      <w:r>
+        <w:rPr>
+          <w:rFonts w:eastAsiaTheme="minorEastAsia"/>
+        </w:rPr>
+        <w:t>i.e.</w:t>
+      </w:r>
+      <w:proofErr w:type="gramEnd"/>
+      <w:r>
+        <w:rPr>
+          <w:rFonts w:eastAsiaTheme="minorEastAsia"/>
+        </w:rPr>
+        <w:t xml:space="preserve"> deposition and ablation)</w:t>
+      </w:r>
+      <w:r>
+        <w:rPr>
+          <w:rFonts w:eastAsiaTheme="minorEastAsia"/>
+        </w:rPr>
+        <w:t>.</w:t>
+      </w:r>
+      <w:r>
+        <w:rPr>
+          <w:rFonts w:eastAsiaTheme="minorEastAsia"/>
+        </w:rPr>
+        <w:t xml:space="preserve"> </w:t>
       </w:r>
     </w:p>
     <w:p>
@@ -1343,7 +1798,19 @@
         <w:rPr>
           <w:rFonts w:eastAsiaTheme="minorEastAsia"/>
         </w:rPr>
-        <w:t xml:space="preserve"> is the fractional difference between these values (i.e., the surface supersaturation)</w:t>
+        <w:t xml:space="preserve"> is the fractional difference between </w:t>
+      </w:r>
+      <w:r>
+        <w:rPr>
+          <w:rFonts w:eastAsiaTheme="minorEastAsia"/>
+        </w:rPr>
+        <w:t>the rate of ablation and that of deposition</w:t>
+      </w:r>
+      <w:r>
+        <w:rPr>
+          <w:rFonts w:eastAsiaTheme="minorEastAsia"/>
+        </w:rPr>
+        <w:t xml:space="preserve"> (i.e., the surface supersaturation)</w:t>
       </w:r>
       <w:r>
         <w:rPr>
@@ -1862,31 +2329,13 @@
         <w:rPr>
           <w:rFonts w:eastAsiaTheme="minorEastAsia"/>
         </w:rPr>
-        <w:t xml:space="preserve"> (</w:t>
-      </w:r>
-      <w:r>
-        <w:rPr>
-          <w:rFonts w:eastAsiaTheme="minorEastAsia"/>
-        </w:rPr>
-        <w:t>in the absence of</w:t>
-      </w:r>
-      <w:r>
-        <w:rPr>
-          <w:rFonts w:eastAsiaTheme="minorEastAsia"/>
-        </w:rPr>
-        <w:t xml:space="preserve"> diffusion</w:t>
-      </w:r>
-      <w:r>
-        <w:rPr>
-          <w:rFonts w:eastAsiaTheme="minorEastAsia"/>
-        </w:rPr>
-        <w:t>)</w:t>
-      </w:r>
-      <w:r>
-        <w:rPr>
-          <w:rFonts w:eastAsiaTheme="minorEastAsia"/>
-        </w:rPr>
-        <w:t xml:space="preserve"> it is assumed that equilibration </w:t>
+        <w:t xml:space="preserve"> </w:t>
+      </w:r>
+      <w:r>
+        <w:rPr>
+          <w:rFonts w:eastAsiaTheme="minorEastAsia"/>
+        </w:rPr>
+        <w:t xml:space="preserve">equilibration </w:t>
       </w:r>
       <w:r>
         <w:rPr>
@@ -2317,6 +2766,7 @@
         <w:ind w:left="1080"/>
       </w:pPr>
       <w:r>
+        <w:lastRenderedPageBreak/>
         <w:t xml:space="preserve">If one takes the time derivative of Eq. (3), and assumes that </w:t>
       </w:r>
       <m:oMath>
@@ -2345,6 +2795,11 @@
     </w:p>
     <w:p/>
     <w:p>
+      <w:pPr>
+        <w:rPr>
+          <w:rFonts w:eastAsiaTheme="minorEastAsia"/>
+        </w:rPr>
+      </w:pPr>
       <w:r>
         <w:t>T</w:t>
       </w:r>
@@ -2355,7 +2810,13 @@
         <w:t xml:space="preserve"> between the present model and N2016</w:t>
       </w:r>
       <w:r>
-        <w:t xml:space="preserve"> lies in the treatment of </w:t>
+        <w:t xml:space="preserve"> </w:t>
+      </w:r>
+      <w:r>
+        <w:t xml:space="preserve">therefore </w:t>
+      </w:r>
+      <w:r>
+        <w:t xml:space="preserve">lies in the treatment of </w:t>
       </w:r>
       <w:r>
         <w:t>the</w:t>
@@ -2364,79 +2825,40 @@
         <w:t xml:space="preserve"> quasi-liquid</w:t>
       </w:r>
       <w:r>
-        <w:t xml:space="preserve"> equilibration just described. In practice, this means that the expression for </w:t>
-      </w:r>
-      <m:oMath>
-        <m:f>
-          <m:fPr>
-            <m:ctrlPr>
-              <w:rPr>
-                <w:rFonts w:ascii="Cambria Math" w:hAnsi="Cambria Math"/>
-                <w:i/>
-              </w:rPr>
-            </m:ctrlPr>
-          </m:fPr>
-          <m:num>
-            <m:sSub>
-              <m:sSubPr>
-                <m:ctrlPr>
-                  <w:rPr>
-                    <w:rFonts w:ascii="Cambria Math" w:hAnsi="Cambria Math"/>
-                    <w:i/>
-                  </w:rPr>
-                </m:ctrlPr>
-              </m:sSubPr>
-              <m:e>
-                <m:r>
-                  <w:rPr>
-                    <w:rFonts w:ascii="Cambria Math" w:hAnsi="Cambria Math"/>
-                  </w:rPr>
-                  <m:t>dN</m:t>
-                </m:r>
-              </m:e>
-              <m:sub>
-                <m:r>
-                  <w:rPr>
-                    <w:rFonts w:ascii="Cambria Math" w:hAnsi="Cambria Math"/>
-                  </w:rPr>
-                  <m:t>QLL</m:t>
-                </m:r>
-              </m:sub>
-            </m:sSub>
-          </m:num>
-          <m:den>
-            <m:r>
-              <w:rPr>
-                <w:rFonts w:ascii="Cambria Math" w:hAnsi="Cambria Math"/>
-              </w:rPr>
-              <m:t>dt</m:t>
-            </m:r>
-          </m:den>
-        </m:f>
-      </m:oMath>
-      <w:r>
-        <w:rPr>
-          <w:rFonts w:eastAsiaTheme="minorEastAsia"/>
-        </w:rPr>
-        <w:t xml:space="preserve"> given in Eq. (1b) here is different from</w:t>
-      </w:r>
-      <w:r>
-        <w:rPr>
-          <w:rFonts w:eastAsiaTheme="minorEastAsia"/>
-        </w:rPr>
-        <w:t xml:space="preserve"> the corresponding expression in</w:t>
-      </w:r>
-      <w:r>
-        <w:rPr>
-          <w:rFonts w:eastAsiaTheme="minorEastAsia"/>
-        </w:rPr>
-        <w:t xml:space="preserve"> N2016</w:t>
-      </w:r>
-      <w:r>
-        <w:rPr>
-          <w:rFonts w:eastAsiaTheme="minorEastAsia"/>
-        </w:rPr>
-        <w:t xml:space="preserve"> (Eq. (5b))</w:t>
+        <w:t xml:space="preserve"> equilibration just described</w:t>
+      </w:r>
+      <w:r>
+        <w:t>, i.e., the use of</w:t>
+      </w:r>
+      <w:r>
+        <w:rPr>
+          <w:rFonts w:eastAsiaTheme="minorEastAsia"/>
+        </w:rPr>
+        <w:t xml:space="preserve"> Eq. (1b) </w:t>
+      </w:r>
+      <w:r>
+        <w:rPr>
+          <w:rFonts w:eastAsiaTheme="minorEastAsia"/>
+        </w:rPr>
+        <w:t>rather than</w:t>
+      </w:r>
+      <w:r>
+        <w:rPr>
+          <w:rFonts w:eastAsiaTheme="minorEastAsia"/>
+        </w:rPr>
+        <w:t xml:space="preserve"> </w:t>
+      </w:r>
+      <w:r>
+        <w:rPr>
+          <w:rFonts w:eastAsiaTheme="minorEastAsia"/>
+        </w:rPr>
+        <w:t xml:space="preserve">Eq. (5b) of </w:t>
+      </w:r>
+      <w:r>
+        <w:rPr>
+          <w:rFonts w:eastAsiaTheme="minorEastAsia"/>
+        </w:rPr>
+        <w:t>N2016</w:t>
       </w:r>
       <w:r>
         <w:rPr>
@@ -2448,19 +2870,75 @@
         <w:rPr>
           <w:rFonts w:eastAsiaTheme="minorEastAsia"/>
         </w:rPr>
-        <w:t>The strength of the present formulation is that we are able to parameterize the relative rates of diffusion and quasi-liquid/ice equilibration; i</w:t>
-      </w:r>
-      <w:r>
-        <w:rPr>
-          <w:rFonts w:eastAsiaTheme="minorEastAsia"/>
-        </w:rPr>
-        <w:t>t also means that we have an additional parameter</w:t>
-      </w:r>
-      <w:r>
-        <w:rPr>
-          <w:rFonts w:eastAsiaTheme="minorEastAsia"/>
-        </w:rPr>
-        <w:t>,</w:t>
+        <w:t>With</w:t>
+      </w:r>
+      <w:r>
+        <w:rPr>
+          <w:rFonts w:eastAsiaTheme="minorEastAsia"/>
+        </w:rPr>
+        <w:t xml:space="preserve"> </w:t>
+      </w:r>
+      <w:r>
+        <w:rPr>
+          <w:rFonts w:eastAsiaTheme="minorEastAsia"/>
+        </w:rPr>
+        <w:t>this revision</w:t>
+      </w:r>
+      <w:r>
+        <w:rPr>
+          <w:rFonts w:eastAsiaTheme="minorEastAsia"/>
+        </w:rPr>
+        <w:t xml:space="preserve">, </w:t>
+      </w:r>
+      <w:r>
+        <w:rPr>
+          <w:rFonts w:eastAsiaTheme="minorEastAsia"/>
+        </w:rPr>
+        <w:t xml:space="preserve">we are able to parameterize the rate of </w:t>
+      </w:r>
+      <w:r>
+        <w:rPr>
+          <w:rFonts w:eastAsiaTheme="minorEastAsia"/>
+        </w:rPr>
+        <w:t>quasi-liquid/ice equilibration</w:t>
+      </w:r>
+      <w:r>
+        <w:rPr>
+          <w:rFonts w:eastAsiaTheme="minorEastAsia"/>
+        </w:rPr>
+        <w:t xml:space="preserve"> relative to processes (</w:t>
+      </w:r>
+      <w:proofErr w:type="spellStart"/>
+      <w:r>
+        <w:rPr>
+          <w:rFonts w:eastAsiaTheme="minorEastAsia"/>
+        </w:rPr>
+        <w:t>i</w:t>
+      </w:r>
+      <w:proofErr w:type="spellEnd"/>
+      <w:r>
+        <w:rPr>
+          <w:rFonts w:eastAsiaTheme="minorEastAsia"/>
+        </w:rPr>
+        <w:t>) and (ii)</w:t>
+      </w:r>
+      <w:r>
+        <w:rPr>
+          <w:rFonts w:eastAsiaTheme="minorEastAsia"/>
+        </w:rPr>
+        <w:t>. Specifying a</w:t>
+      </w:r>
+      <w:r>
+        <w:rPr>
+          <w:rFonts w:eastAsiaTheme="minorEastAsia"/>
+        </w:rPr>
+        <w:t xml:space="preserve"> small</w:t>
+      </w:r>
+      <w:r>
+        <w:rPr>
+          <w:rFonts w:eastAsiaTheme="minorEastAsia"/>
+        </w:rPr>
+        <w:t xml:space="preserve"> value for</w:t>
       </w:r>
       <w:r>
         <w:rPr>
@@ -2500,32 +2978,37 @@
         <w:rPr>
           <w:rFonts w:eastAsiaTheme="minorEastAsia"/>
         </w:rPr>
-        <w:t>,</w:t>
-      </w:r>
-      <w:r>
-        <w:rPr>
-          <w:rFonts w:eastAsiaTheme="minorEastAsia"/>
-        </w:rPr>
         <w:t xml:space="preserve"> </w:t>
       </w:r>
       <w:r>
         <w:rPr>
           <w:rFonts w:eastAsiaTheme="minorEastAsia"/>
         </w:rPr>
-        <w:t xml:space="preserve">that we must determine. </w:t>
-      </w:r>
-      <w:r>
-        <w:rPr>
-          <w:rFonts w:eastAsiaTheme="minorEastAsia"/>
-        </w:rPr>
-        <w:t xml:space="preserve">Although we do not have reliable independent guides for determining a physically </w:t>
-      </w:r>
-      <w:r>
-        <w:rPr>
-          <w:rFonts w:eastAsiaTheme="minorEastAsia"/>
-        </w:rPr>
-        <w:lastRenderedPageBreak/>
-        <w:t xml:space="preserve">realistic range of value for </w:t>
+        <w:t>would conform to the idea that</w:t>
+      </w:r>
+      <w:r>
+        <w:rPr>
+          <w:rFonts w:eastAsiaTheme="minorEastAsia"/>
+        </w:rPr>
+        <w:t xml:space="preserve"> quasi-liquid/ice equilibration is fast compared </w:t>
+      </w:r>
+      <w:r>
+        <w:rPr>
+          <w:rFonts w:eastAsiaTheme="minorEastAsia"/>
+        </w:rPr>
+        <w:t>to diffusion and exchanges with the vapor phase,</w:t>
+      </w:r>
+      <w:r>
+        <w:rPr>
+          <w:rFonts w:eastAsiaTheme="minorEastAsia"/>
+        </w:rPr>
+        <w:t xml:space="preserve"> while large</w:t>
+      </w:r>
+      <w:r>
+        <w:rPr>
+          <w:rFonts w:eastAsiaTheme="minorEastAsia"/>
+        </w:rPr>
+        <w:t xml:space="preserve"> </w:t>
       </w:r>
       <m:oMath>
         <m:sSub>
@@ -2559,7 +3042,98 @@
         <w:rPr>
           <w:rFonts w:eastAsiaTheme="minorEastAsia"/>
         </w:rPr>
-        <w:t xml:space="preserve">, we do have a guidepost: because the “diffusive slowdown” mechanism for stabilization of faceted ice </w:t>
+        <w:t xml:space="preserve"> </w:t>
+      </w:r>
+      <w:r>
+        <w:rPr>
+          <w:rFonts w:eastAsiaTheme="minorEastAsia"/>
+        </w:rPr>
+        <w:t xml:space="preserve">would </w:t>
+      </w:r>
+      <w:r>
+        <w:rPr>
+          <w:rFonts w:eastAsiaTheme="minorEastAsia"/>
+        </w:rPr>
+        <w:t xml:space="preserve">mean </w:t>
+      </w:r>
+      <w:r>
+        <w:rPr>
+          <w:rFonts w:eastAsiaTheme="minorEastAsia"/>
+        </w:rPr>
+        <w:t>quasi-liquid/ice equilibration is fast compared to those processes</w:t>
+      </w:r>
+      <w:r>
+        <w:rPr>
+          <w:rFonts w:eastAsiaTheme="minorEastAsia"/>
+        </w:rPr>
+        <w:t xml:space="preserve">. </w:t>
+      </w:r>
+    </w:p>
+    <w:p>
+      <w:pPr>
+        <w:rPr>
+          <w:rFonts w:eastAsiaTheme="minorEastAsia"/>
+        </w:rPr>
+      </w:pPr>
+    </w:p>
+    <w:p>
+      <w:r>
+        <w:rPr>
+          <w:rFonts w:eastAsiaTheme="minorEastAsia"/>
+        </w:rPr>
+        <w:t>W</w:t>
+      </w:r>
+      <w:r>
+        <w:rPr>
+          <w:rFonts w:eastAsiaTheme="minorEastAsia"/>
+        </w:rPr>
+        <w:t xml:space="preserve">e do not have reliable independent guides for determining </w:t>
+      </w:r>
+      <m:oMath>
+        <m:sSub>
+          <m:sSubPr>
+            <m:ctrlPr>
+              <w:rPr>
+                <w:rFonts w:ascii="Cambria Math" w:eastAsiaTheme="minorEastAsia" w:hAnsi="Cambria Math"/>
+                <w:i/>
+              </w:rPr>
+            </m:ctrlPr>
+          </m:sSubPr>
+          <m:e>
+            <m:r>
+              <w:rPr>
+                <w:rFonts w:ascii="Cambria Math" w:eastAsiaTheme="minorEastAsia" w:hAnsi="Cambria Math"/>
+              </w:rPr>
+              <m:t>τ</m:t>
+            </m:r>
+          </m:e>
+          <m:sub>
+            <m:r>
+              <w:rPr>
+                <w:rFonts w:ascii="Cambria Math" w:eastAsiaTheme="minorEastAsia" w:hAnsi="Cambria Math"/>
+              </w:rPr>
+              <m:t>eq</m:t>
+            </m:r>
+          </m:sub>
+        </m:sSub>
+      </m:oMath>
+      <w:r>
+        <w:rPr>
+          <w:rFonts w:eastAsiaTheme="minorEastAsia"/>
+        </w:rPr>
+        <w:t xml:space="preserve">, </w:t>
+      </w:r>
+      <w:r>
+        <w:rPr>
+          <w:rFonts w:eastAsiaTheme="minorEastAsia"/>
+        </w:rPr>
+        <w:t xml:space="preserve">but </w:t>
+      </w:r>
+      <w:r>
+        <w:rPr>
+          <w:rFonts w:eastAsiaTheme="minorEastAsia"/>
+        </w:rPr>
+        <w:t xml:space="preserve">we do have a guidepost: because the “diffusive slowdown” mechanism for stabilization of faceted ice </w:t>
       </w:r>
       <w:r>
         <w:rPr>
@@ -2577,7 +3151,19 @@
         <w:rPr>
           <w:rFonts w:eastAsiaTheme="minorEastAsia"/>
         </w:rPr>
-        <w:t>not be surprised if large</w:t>
+        <w:t xml:space="preserve">not be surprised if </w:t>
+      </w:r>
+      <w:r>
+        <w:rPr>
+          <w:rFonts w:eastAsiaTheme="minorEastAsia"/>
+        </w:rPr>
+        <w:t xml:space="preserve">we find that </w:t>
+      </w:r>
+      <w:r>
+        <w:rPr>
+          <w:rFonts w:eastAsiaTheme="minorEastAsia"/>
+        </w:rPr>
+        <w:t>large</w:t>
       </w:r>
       <w:r>
         <w:rPr>
@@ -2656,72 +3242,212 @@
           <w:b/>
           <w:bCs/>
         </w:rPr>
-        <w:t>Questions</w:t>
+        <w:t>The premise of this paper</w:t>
       </w:r>
     </w:p>
     <w:p>
       <w:r>
-        <w:t xml:space="preserve">Although faceted surfaces appear flat on a mesoscale (e.g., in an SEM image), how flat </w:t>
-      </w:r>
-      <w:r>
-        <w:t>are</w:t>
-      </w:r>
-      <w:r>
-        <w:t xml:space="preserve"> they at a molecular scale? What governs the transition from faceted growth to dendritic growth</w:t>
-      </w:r>
-      <w:r>
-        <w:t xml:space="preserve"> on the one hand</w:t>
-      </w:r>
-      <w:r>
-        <w:t xml:space="preserve">, </w:t>
-      </w:r>
-      <w:r>
-        <w:t>and</w:t>
-      </w:r>
-      <w:r>
-        <w:t xml:space="preserve"> to roughness</w:t>
-      </w:r>
-      <w:r>
-        <w:t xml:space="preserve"> on the other</w:t>
-      </w:r>
-      <w:r>
-        <w:t xml:space="preserve">? </w:t>
-      </w:r>
-      <w:r>
-        <w:t>Given that there is such a thing as faceted ablation, what does the model tell us about it?</w:t>
-      </w:r>
-      <w:r>
-        <w:t xml:space="preserve"> What can we learn about</w:t>
-      </w:r>
-      <w:r>
-        <w:t xml:space="preserve"> difference</w:t>
-      </w:r>
-      <w:r>
-        <w:t>s</w:t>
-      </w:r>
-      <w:r>
-        <w:t xml:space="preserve"> between </w:t>
-      </w:r>
-      <w:r>
-        <w:t>roughness</w:t>
-      </w:r>
-      <w:r>
-        <w:t xml:space="preserve"> that</w:t>
-      </w:r>
-      <w:r>
-        <w:t xml:space="preserve"> appears under barely-supersaturated conditions</w:t>
-      </w:r>
-      <w:r>
-        <w:t>, vs</w:t>
-      </w:r>
-      <w:r>
-        <w:t xml:space="preserve"> subsaturated conditions</w:t>
-      </w:r>
-      <w:r>
-        <w:t>?</w:t>
+        <w:t xml:space="preserve">The premise of this paper is to explore predictions of the model embodied by </w:t>
+      </w:r>
+      <w:proofErr w:type="spellStart"/>
+      <w:r>
+        <w:t>Eqs</w:t>
+      </w:r>
+      <w:proofErr w:type="spellEnd"/>
+      <w:r>
+        <w:t>. (1a-b), hand in hand with observations made of growing and ablating hexagonal ice crystals at the mesoscale in a scanning electron microscope. Q</w:t>
+      </w:r>
+      <w:r>
+        <w:t xml:space="preserve">uestions we </w:t>
+      </w:r>
+      <w:r>
+        <w:t>hope to explore are</w:t>
+      </w:r>
+      <w:r>
+        <w:t>:</w:t>
       </w:r>
     </w:p>
     <w:p/>
+    <w:p>
+      <w:pPr>
+        <w:pStyle w:val="ListParagraph"/>
+        <w:numPr>
+          <w:ilvl w:val="0"/>
+          <w:numId w:val="7"/>
+        </w:numPr>
+      </w:pPr>
+      <w:r>
+        <w:t xml:space="preserve">Although faceted surfaces appear flat on a mesoscale, </w:t>
+      </w:r>
+      <w:r>
+        <w:t xml:space="preserve">SEM imagery </w:t>
+      </w:r>
+      <w:r>
+        <w:t xml:space="preserve">we present here </w:t>
+      </w:r>
+      <w:r>
+        <w:t>shows</w:t>
+      </w:r>
+      <w:r>
+        <w:t xml:space="preserve"> that </w:t>
+      </w:r>
+      <w:r>
+        <w:t>they</w:t>
+      </w:r>
+      <w:r>
+        <w:t xml:space="preserve"> are in fact slightly concave. </w:t>
+      </w:r>
+      <w:r>
+        <w:t xml:space="preserve">Is </w:t>
+      </w:r>
+      <w:r>
+        <w:t xml:space="preserve">that concavity </w:t>
+      </w:r>
+      <w:r>
+        <w:t>consistent with the model, and if so, what can we learn from it</w:t>
+      </w:r>
+      <w:r>
+        <w:t>?</w:t>
+      </w:r>
+    </w:p>
+    <w:p>
+      <w:pPr>
+        <w:pStyle w:val="ListParagraph"/>
+        <w:numPr>
+          <w:ilvl w:val="0"/>
+          <w:numId w:val="7"/>
+        </w:numPr>
+      </w:pPr>
+      <w:r>
+        <w:t xml:space="preserve">Is </w:t>
+      </w:r>
+      <w:r>
+        <w:t xml:space="preserve">there </w:t>
+      </w:r>
+      <w:r>
+        <w:t>such a thing as faceted ablation</w:t>
+      </w:r>
+      <w:r>
+        <w:t>, and if so, does the model support such a phenomenon</w:t>
+      </w:r>
+      <w:r>
+        <w:t xml:space="preserve">? </w:t>
+      </w:r>
+    </w:p>
+    <w:p>
+      <w:pPr>
+        <w:pStyle w:val="ListParagraph"/>
+        <w:numPr>
+          <w:ilvl w:val="0"/>
+          <w:numId w:val="7"/>
+        </w:numPr>
+      </w:pPr>
+      <w:r>
+        <w:t xml:space="preserve">A key </w:t>
+      </w:r>
+      <w:r>
+        <w:t xml:space="preserve">observed </w:t>
+      </w:r>
+      <w:r>
+        <w:t>property of ice crystal</w:t>
+      </w:r>
+      <w:r>
+        <w:t>s</w:t>
+      </w:r>
+      <w:r>
+        <w:t xml:space="preserve"> is the </w:t>
+      </w:r>
+      <w:r>
+        <w:t xml:space="preserve">onset of </w:t>
+      </w:r>
+      <w:r>
+        <w:t xml:space="preserve">differential growth rates of </w:t>
+      </w:r>
+      <w:r>
+        <w:t xml:space="preserve">different </w:t>
+      </w:r>
+      <w:r>
+        <w:t>facets</w:t>
+      </w:r>
+      <w:r>
+        <w:t xml:space="preserve"> </w:t>
+      </w:r>
+      <w:r>
+        <w:t xml:space="preserve">– specifically prismatic and </w:t>
+      </w:r>
+      <w:r>
+        <w:t xml:space="preserve">basal </w:t>
+      </w:r>
+      <w:r>
+        <w:t xml:space="preserve">facets – </w:t>
+      </w:r>
+      <w:r>
+        <w:t>as a function of temperature</w:t>
+      </w:r>
+      <w:r>
+        <w:t xml:space="preserve"> and humidity</w:t>
+      </w:r>
+      <w:r>
+        <w:t xml:space="preserve">. Those differential growth rates, in turn, </w:t>
+      </w:r>
+      <w:r>
+        <w:t>lead to atmospherically relevant geometries, such as plates and columns. What governs those differential growth rates?</w:t>
+      </w:r>
+    </w:p>
+    <w:p>
+      <w:pPr>
+        <w:pStyle w:val="ListParagraph"/>
+        <w:numPr>
+          <w:ilvl w:val="0"/>
+          <w:numId w:val="7"/>
+        </w:numPr>
+      </w:pPr>
+      <w:r>
+        <w:t>What governs the transition of a faceted hexagonal ice crystal to dendritic forms characterizing</w:t>
+      </w:r>
+      <w:r>
+        <w:t xml:space="preserve"> </w:t>
+      </w:r>
+      <w:r>
+        <w:t xml:space="preserve">snowflakes? </w:t>
+      </w:r>
+    </w:p>
+    <w:p>
+      <w:pPr>
+        <w:pStyle w:val="ListParagraph"/>
+        <w:numPr>
+          <w:ilvl w:val="0"/>
+          <w:numId w:val="7"/>
+        </w:numPr>
+      </w:pPr>
+      <w:r>
+        <w:t xml:space="preserve">What governs the </w:t>
+      </w:r>
+      <w:r>
+        <w:t>onset of facet roughness? More specifically, is</w:t>
+      </w:r>
+      <w:r>
+        <w:t xml:space="preserve"> there a difference between the </w:t>
+      </w:r>
+      <w:r>
+        <w:t>roughness</w:t>
+      </w:r>
+      <w:r>
+        <w:t xml:space="preserve"> that</w:t>
+      </w:r>
+      <w:r>
+        <w:t xml:space="preserve"> appears under supersaturated conditions</w:t>
+      </w:r>
+      <w:r>
+        <w:t>, vs</w:t>
+      </w:r>
+      <w:r>
+        <w:t xml:space="preserve"> subsaturated conditions</w:t>
+      </w:r>
+      <w:r>
+        <w:t xml:space="preserve">, and if so, what does the model tell us about that difference? </w:t>
+      </w:r>
+    </w:p>
     <w:p/>
     <w:p>
       <w:pPr>
@@ -2780,10 +3506,14 @@
     <w:p/>
     <w:p/>
     <w:p>
+      <w:pPr>
+        <w:jc w:val="right"/>
+      </w:pPr>
       <w:r>
         <w:rPr>
           <w:noProof/>
         </w:rPr>
+        <w:lastRenderedPageBreak/>
         <w:drawing>
           <wp:inline distT="0" distB="0" distL="0" distR="0">
             <wp:extent cx="2683708" cy="2011680"/>
@@ -2903,24 +3633,29 @@
         <w:t>2</w:t>
       </w:r>
       <w:r>
-        <w:t>. …</w:t>
+        <w:t xml:space="preserve">. </w:t>
+      </w:r>
+      <w:r>
+        <w:t>Stabilization of faceted growth.</w:t>
       </w:r>
     </w:p>
-    <w:p/>
-    <w:p/>
     <w:p>
       <w:pPr>
         <w:jc w:val="center"/>
+        <w:rPr>
+          <w:b/>
+          <w:bCs/>
+        </w:rPr>
       </w:pPr>
       <w:r>
         <w:rPr>
           <w:noProof/>
         </w:rPr>
         <w:drawing>
-          <wp:inline distT="0" distB="0" distL="0" distR="0" wp14:anchorId="0F3D92E4" wp14:editId="4838F0D8">
-            <wp:extent cx="2561832" cy="1911269"/>
-            <wp:effectExtent l="0" t="0" r="3810" b="0"/>
-            <wp:docPr id="1842970984" name="Picture 1"/>
+          <wp:inline distT="0" distB="0" distL="0" distR="0" wp14:anchorId="0708B585" wp14:editId="74285A66">
+            <wp:extent cx="3229583" cy="2425638"/>
+            <wp:effectExtent l="0" t="0" r="0" b="635"/>
+            <wp:docPr id="1425202407" name="Picture 4"/>
             <wp:cNvGraphicFramePr>
               <a:graphicFrameLocks xmlns:a="http://schemas.openxmlformats.org/drawingml/2006/main" noChangeAspect="1"/>
             </wp:cNvGraphicFramePr>
@@ -2928,30 +3663,36 @@
               <a:graphicData uri="http://schemas.openxmlformats.org/drawingml/2006/picture">
                 <pic:pic xmlns:pic="http://schemas.openxmlformats.org/drawingml/2006/picture">
                   <pic:nvPicPr>
-                    <pic:cNvPr id="1842970984" name=""/>
-                    <pic:cNvPicPr/>
+                    <pic:cNvPr id="0" name="Picture 7"/>
+                    <pic:cNvPicPr>
+                      <a:picLocks noChangeAspect="1" noChangeArrowheads="1"/>
+                    </pic:cNvPicPr>
                   </pic:nvPicPr>
-                  <pic:blipFill rotWithShape="1">
-                    <a:blip r:embed="rId8"/>
-                    <a:srcRect t="8816"/>
-                    <a:stretch/>
+                  <pic:blipFill>
+                    <a:blip r:embed="rId8" cstate="print">
+                      <a:extLst>
+                        <a:ext uri="{28A0092B-C50C-407E-A947-70E740481C1C}">
+                          <a14:useLocalDpi xmlns:a14="http://schemas.microsoft.com/office/drawing/2010/main" val="0"/>
+                        </a:ext>
+                      </a:extLst>
+                    </a:blip>
+                    <a:srcRect/>
+                    <a:stretch>
+                      <a:fillRect/>
+                    </a:stretch>
                   </pic:blipFill>
                   <pic:spPr bwMode="auto">
                     <a:xfrm>
                       <a:off x="0" y="0"/>
-                      <a:ext cx="2574191" cy="1920490"/>
+                      <a:ext cx="3252728" cy="2443021"/>
                     </a:xfrm>
                     <a:prstGeom prst="rect">
                       <a:avLst/>
                     </a:prstGeom>
+                    <a:noFill/>
                     <a:ln>
                       <a:noFill/>
                     </a:ln>
-                    <a:extLst>
-                      <a:ext uri="{53640926-AAD7-44D8-BBD7-CCE9431645EC}">
-                        <a14:shadowObscured xmlns:a14="http://schemas.microsoft.com/office/drawing/2010/main"/>
-                      </a:ext>
-                    </a:extLst>
                   </pic:spPr>
                 </pic:pic>
               </a:graphicData>
@@ -2959,60 +3700,9 @@
           </wp:inline>
         </w:drawing>
       </w:r>
-      <w:r>
-        <w:rPr>
-          <w:noProof/>
-        </w:rPr>
-        <w:t xml:space="preserve"> </w:t>
-      </w:r>
-      <w:r>
-        <w:rPr>
-          <w:noProof/>
-        </w:rPr>
-        <w:drawing>
-          <wp:inline distT="0" distB="0" distL="0" distR="0" wp14:anchorId="4B7C7B44" wp14:editId="0191AFA8">
-            <wp:extent cx="3301465" cy="1893998"/>
-            <wp:effectExtent l="0" t="0" r="635" b="0"/>
-            <wp:docPr id="246180242" name="Picture 1"/>
-            <wp:cNvGraphicFramePr>
-              <a:graphicFrameLocks xmlns:a="http://schemas.openxmlformats.org/drawingml/2006/main" noChangeAspect="1"/>
-            </wp:cNvGraphicFramePr>
-            <a:graphic xmlns:a="http://schemas.openxmlformats.org/drawingml/2006/main">
-              <a:graphicData uri="http://schemas.openxmlformats.org/drawingml/2006/picture">
-                <pic:pic xmlns:pic="http://schemas.openxmlformats.org/drawingml/2006/picture">
-                  <pic:nvPicPr>
-                    <pic:cNvPr id="246180242" name=""/>
-                    <pic:cNvPicPr/>
-                  </pic:nvPicPr>
-                  <pic:blipFill>
-                    <a:blip r:embed="rId9"/>
-                    <a:stretch>
-                      <a:fillRect/>
-                    </a:stretch>
-                  </pic:blipFill>
-                  <pic:spPr>
-                    <a:xfrm>
-                      <a:off x="0" y="0"/>
-                      <a:ext cx="3311288" cy="1899633"/>
-                    </a:xfrm>
-                    <a:prstGeom prst="rect">
-                      <a:avLst/>
-                    </a:prstGeom>
-                  </pic:spPr>
-                </pic:pic>
-              </a:graphicData>
-            </a:graphic>
-          </wp:inline>
-        </w:drawing>
-      </w:r>
     </w:p>
     <w:p>
       <w:pPr>
-        <w:jc w:val="center"/>
-      </w:pPr>
-    </w:p>
-    <w:p>
-      <w:pPr>
         <w:rPr>
           <w:rFonts w:eastAsiaTheme="minorEastAsia"/>
         </w:rPr>
@@ -3022,7 +3712,6 @@
           <w:b/>
           <w:bCs/>
         </w:rPr>
-        <w:lastRenderedPageBreak/>
         <w:t xml:space="preserve">Fig. </w:t>
       </w:r>
       <w:r>
@@ -3033,7 +3722,7 @@
         <w:t>3</w:t>
       </w:r>
       <w:r>
-        <w:t>. Left: Surface layer wavelength (</w:t>
+        <w:t>. Surface layer wavelength (</w:t>
       </w:r>
       <m:oMath>
         <m:r>
@@ -3044,7 +3733,7 @@
         </m:r>
       </m:oMath>
       <w:r>
-        <w:t xml:space="preserve">) as a function of the dimensionless parameter </w:t>
+        <w:t xml:space="preserve">) as a function of parameter </w:t>
       </w:r>
       <m:oMath>
         <m:sSup>
@@ -3188,7 +3877,182 @@
         <w:rPr>
           <w:rFonts w:eastAsiaTheme="minorEastAsia"/>
         </w:rPr>
-        <w:t xml:space="preserve">. Right: </w:t>
+        <w:t xml:space="preserve"> for a range of values of </w:t>
+      </w:r>
+      <m:oMath>
+        <m:r>
+          <w:rPr>
+            <w:rFonts w:ascii="Cambria Math" w:hAnsi="Cambria Math"/>
+          </w:rPr>
+          <m:t>D</m:t>
+        </m:r>
+      </m:oMath>
+      <w:r>
+        <w:rPr>
+          <w:rFonts w:eastAsiaTheme="minorEastAsia"/>
+        </w:rPr>
+        <w:t xml:space="preserve">, </w:t>
+      </w:r>
+      <m:oMath>
+        <m:sSub>
+          <m:sSubPr>
+            <m:ctrlPr>
+              <w:rPr>
+                <w:rFonts w:ascii="Cambria Math" w:hAnsi="Cambria Math"/>
+                <w:i/>
+              </w:rPr>
+            </m:ctrlPr>
+          </m:sSubPr>
+          <m:e>
+            <m:r>
+              <w:rPr>
+                <w:rFonts w:ascii="Cambria Math" w:hAnsi="Cambria Math"/>
+              </w:rPr>
+              <m:t>c</m:t>
+            </m:r>
+          </m:e>
+          <m:sub>
+            <m:r>
+              <w:rPr>
+                <w:rFonts w:ascii="Cambria Math" w:hAnsi="Cambria Math"/>
+              </w:rPr>
+              <m:t>r</m:t>
+            </m:r>
+          </m:sub>
+        </m:sSub>
+      </m:oMath>
+      <w:r>
+        <w:rPr>
+          <w:rFonts w:eastAsiaTheme="minorEastAsia"/>
+        </w:rPr>
+        <w:t xml:space="preserve">, and </w:t>
+      </w:r>
+      <m:oMath>
+        <m:sSub>
+          <m:sSubPr>
+            <m:ctrlPr>
+              <w:rPr>
+                <w:rFonts w:ascii="Cambria Math" w:hAnsi="Cambria Math"/>
+                <w:i/>
+              </w:rPr>
+            </m:ctrlPr>
+          </m:sSubPr>
+          <m:e>
+            <m:r>
+              <w:rPr>
+                <w:rFonts w:ascii="Cambria Math" w:hAnsi="Cambria Math"/>
+              </w:rPr>
+              <m:t>ν</m:t>
+            </m:r>
+          </m:e>
+          <m:sub>
+            <m:r>
+              <w:rPr>
+                <w:rFonts w:ascii="Cambria Math" w:hAnsi="Cambria Math"/>
+              </w:rPr>
+              <m:t>kin</m:t>
+            </m:r>
+          </m:sub>
+        </m:sSub>
+      </m:oMath>
+      <w:r>
+        <w:rPr>
+          <w:rFonts w:eastAsiaTheme="minorEastAsia"/>
+        </w:rPr>
+        <w:t>.</w:t>
+      </w:r>
+    </w:p>
+    <w:p>
+      <w:pPr>
+        <w:jc w:val="center"/>
+      </w:pPr>
+      <w:r>
+        <w:rPr>
+          <w:noProof/>
+        </w:rPr>
+        <w:drawing>
+          <wp:inline distT="0" distB="0" distL="0" distR="0">
+            <wp:extent cx="3550595" cy="2662188"/>
+            <wp:effectExtent l="0" t="0" r="5715" b="5080"/>
+            <wp:docPr id="2146342424" name="Picture 2"/>
+            <wp:cNvGraphicFramePr>
+              <a:graphicFrameLocks xmlns:a="http://schemas.openxmlformats.org/drawingml/2006/main" noChangeAspect="1"/>
+            </wp:cNvGraphicFramePr>
+            <a:graphic xmlns:a="http://schemas.openxmlformats.org/drawingml/2006/main">
+              <a:graphicData uri="http://schemas.openxmlformats.org/drawingml/2006/picture">
+                <pic:pic xmlns:pic="http://schemas.openxmlformats.org/drawingml/2006/picture">
+                  <pic:nvPicPr>
+                    <pic:cNvPr id="0" name="Picture 3"/>
+                    <pic:cNvPicPr>
+                      <a:picLocks noChangeAspect="1" noChangeArrowheads="1"/>
+                    </pic:cNvPicPr>
+                  </pic:nvPicPr>
+                  <pic:blipFill>
+                    <a:blip r:embed="rId9" cstate="print">
+                      <a:extLst>
+                        <a:ext uri="{28A0092B-C50C-407E-A947-70E740481C1C}">
+                          <a14:useLocalDpi xmlns:a14="http://schemas.microsoft.com/office/drawing/2010/main" val="0"/>
+                        </a:ext>
+                      </a:extLst>
+                    </a:blip>
+                    <a:srcRect/>
+                    <a:stretch>
+                      <a:fillRect/>
+                    </a:stretch>
+                  </pic:blipFill>
+                  <pic:spPr bwMode="auto">
+                    <a:xfrm>
+                      <a:off x="0" y="0"/>
+                      <a:ext cx="3571208" cy="2677644"/>
+                    </a:xfrm>
+                    <a:prstGeom prst="rect">
+                      <a:avLst/>
+                    </a:prstGeom>
+                    <a:noFill/>
+                    <a:ln>
+                      <a:noFill/>
+                    </a:ln>
+                  </pic:spPr>
+                </pic:pic>
+              </a:graphicData>
+            </a:graphic>
+          </wp:inline>
+        </w:drawing>
+      </w:r>
+      <w:r>
+        <w:rPr>
+          <w:noProof/>
+        </w:rPr>
+        <w:t xml:space="preserve"> </w:t>
+      </w:r>
+    </w:p>
+    <w:p>
+      <w:pPr>
+        <w:jc w:val="center"/>
+      </w:pPr>
+    </w:p>
+    <w:p>
+      <w:pPr>
+        <w:rPr>
+          <w:rFonts w:eastAsiaTheme="minorEastAsia"/>
+        </w:rPr>
+      </w:pPr>
+      <w:r>
+        <w:rPr>
+          <w:b/>
+          <w:bCs/>
+        </w:rPr>
+        <w:t xml:space="preserve">Fig. </w:t>
+      </w:r>
+      <w:r>
+        <w:rPr>
+          <w:b/>
+          <w:bCs/>
+        </w:rPr>
+        <w:t>4</w:t>
+      </w:r>
+      <w:r>
+        <w:t>. Surface layer wavelength (</w:t>
       </w:r>
       <m:oMath>
         <m:r>
@@ -3199,7 +4063,16 @@
         </m:r>
       </m:oMath>
       <w:r>
-        <w:t xml:space="preserve"> as a function of the corner supersaturation </w:t>
+        <w:t>) as a function of</w:t>
+      </w:r>
+      <w:r>
+        <w:rPr>
+          <w:rFonts w:eastAsiaTheme="minorEastAsia"/>
+        </w:rPr>
+        <w:t xml:space="preserve"> </w:t>
+      </w:r>
+      <w:r>
+        <w:t xml:space="preserve">corner supersaturation </w:t>
       </w:r>
       <m:oMath>
         <m:sSub>
@@ -3236,21 +4109,6 @@
         <w:t>.</w:t>
       </w:r>
     </w:p>
-    <w:p>
-      <w:pPr>
-        <w:rPr>
-          <w:rFonts w:eastAsiaTheme="minorEastAsia"/>
-        </w:rPr>
-      </w:pPr>
-    </w:p>
-    <w:p>
-      <w:pPr>
-        <w:rPr>
-          <w:rFonts w:eastAsiaTheme="minorEastAsia"/>
-        </w:rPr>
-      </w:pPr>
-    </w:p>
-    <w:p/>
     <w:sectPr>
       <w:pgSz w:w="12240" w:h="15840"/>
       <w:pgMar w:top="1440" w:right="1440" w:bottom="1440" w:left="1440" w:header="720" w:footer="720" w:gutter="0"/>
@@ -3378,6 +4236,92 @@
     </w:lvl>
   </w:abstractNum>
   <w:abstractNum w:abstractNumId="1" w15:restartNumberingAfterBreak="0">
+    <w:nsid w:val="0E8527A5"/>
+    <w:multiLevelType w:val="hybridMultilevel"/>
+    <w:tmpl w:val="456EE304"/>
+    <w:lvl w:ilvl="0" w:tplc="04090013">
+      <w:start w:val="1"/>
+      <w:numFmt w:val="upperRoman"/>
+      <w:lvlText w:val="%1."/>
+      <w:lvlJc w:val="right"/>
+      <w:pPr>
+        <w:ind w:left="720" w:hanging="360"/>
+      </w:pPr>
+    </w:lvl>
+    <w:lvl w:ilvl="1" w:tplc="04090019" w:tentative="1">
+      <w:start w:val="1"/>
+      <w:numFmt w:val="lowerLetter"/>
+      <w:lvlText w:val="%2."/>
+      <w:lvlJc w:val="left"/>
+      <w:pPr>
+        <w:ind w:left="1440" w:hanging="360"/>
+      </w:pPr>
+    </w:lvl>
+    <w:lvl w:ilvl="2" w:tplc="0409001B" w:tentative="1">
+      <w:start w:val="1"/>
+      <w:numFmt w:val="lowerRoman"/>
+      <w:lvlText w:val="%3."/>
+      <w:lvlJc w:val="right"/>
+      <w:pPr>
+        <w:ind w:left="2160" w:hanging="180"/>
+      </w:pPr>
+    </w:lvl>
+    <w:lvl w:ilvl="3" w:tplc="0409000F" w:tentative="1">
+      <w:start w:val="1"/>
+      <w:numFmt w:val="decimal"/>
+      <w:lvlText w:val="%4."/>
+      <w:lvlJc w:val="left"/>
+      <w:pPr>
+        <w:ind w:left="2880" w:hanging="360"/>
+      </w:pPr>
+    </w:lvl>
+    <w:lvl w:ilvl="4" w:tplc="04090019" w:tentative="1">
+      <w:start w:val="1"/>
+      <w:numFmt w:val="lowerLetter"/>
+      <w:lvlText w:val="%5."/>
+      <w:lvlJc w:val="left"/>
+      <w:pPr>
+        <w:ind w:left="3600" w:hanging="360"/>
+      </w:pPr>
+    </w:lvl>
+    <w:lvl w:ilvl="5" w:tplc="0409001B" w:tentative="1">
+      <w:start w:val="1"/>
+      <w:numFmt w:val="lowerRoman"/>
+      <w:lvlText w:val="%6."/>
+      <w:lvlJc w:val="right"/>
+      <w:pPr>
+        <w:ind w:left="4320" w:hanging="180"/>
+      </w:pPr>
+    </w:lvl>
+    <w:lvl w:ilvl="6" w:tplc="0409000F" w:tentative="1">
+      <w:start w:val="1"/>
+      <w:numFmt w:val="decimal"/>
+      <w:lvlText w:val="%7."/>
+      <w:lvlJc w:val="left"/>
+      <w:pPr>
+        <w:ind w:left="5040" w:hanging="360"/>
+      </w:pPr>
+    </w:lvl>
+    <w:lvl w:ilvl="7" w:tplc="04090019" w:tentative="1">
+      <w:start w:val="1"/>
+      <w:numFmt w:val="lowerLetter"/>
+      <w:lvlText w:val="%8."/>
+      <w:lvlJc w:val="left"/>
+      <w:pPr>
+        <w:ind w:left="5760" w:hanging="360"/>
+      </w:pPr>
+    </w:lvl>
+    <w:lvl w:ilvl="8" w:tplc="0409001B" w:tentative="1">
+      <w:start w:val="1"/>
+      <w:numFmt w:val="lowerRoman"/>
+      <w:lvlText w:val="%9."/>
+      <w:lvlJc w:val="right"/>
+      <w:pPr>
+        <w:ind w:left="6480" w:hanging="180"/>
+      </w:pPr>
+    </w:lvl>
+  </w:abstractNum>
+  <w:abstractNum w:abstractNumId="2" w15:restartNumberingAfterBreak="0">
     <w:nsid w:val="32565D18"/>
     <w:multiLevelType w:val="hybridMultilevel"/>
     <w:tmpl w:val="59824D4E"/>
@@ -3463,7 +4407,7 @@
       </w:pPr>
     </w:lvl>
   </w:abstractNum>
-  <w:abstractNum w:abstractNumId="2" w15:restartNumberingAfterBreak="0">
+  <w:abstractNum w:abstractNumId="3" w15:restartNumberingAfterBreak="0">
     <w:nsid w:val="532D29D2"/>
     <w:multiLevelType w:val="hybridMultilevel"/>
     <w:tmpl w:val="ACFA9888"/>
@@ -3549,7 +4493,7 @@
       </w:pPr>
     </w:lvl>
   </w:abstractNum>
-  <w:abstractNum w:abstractNumId="3" w15:restartNumberingAfterBreak="0">
+  <w:abstractNum w:abstractNumId="4" w15:restartNumberingAfterBreak="0">
     <w:nsid w:val="578E2F86"/>
     <w:multiLevelType w:val="hybridMultilevel"/>
     <w:tmpl w:val="E3723A60"/>
@@ -3635,7 +4579,7 @@
       </w:pPr>
     </w:lvl>
   </w:abstractNum>
-  <w:abstractNum w:abstractNumId="4" w15:restartNumberingAfterBreak="0">
+  <w:abstractNum w:abstractNumId="5" w15:restartNumberingAfterBreak="0">
     <w:nsid w:val="77264A6A"/>
     <w:multiLevelType w:val="hybridMultilevel"/>
     <w:tmpl w:val="F68AD54C"/>
@@ -3724,7 +4668,7 @@
       </w:pPr>
     </w:lvl>
   </w:abstractNum>
-  <w:abstractNum w:abstractNumId="5" w15:restartNumberingAfterBreak="0">
+  <w:abstractNum w:abstractNumId="6" w15:restartNumberingAfterBreak="0">
     <w:nsid w:val="7D142D41"/>
     <w:multiLevelType w:val="hybridMultilevel"/>
     <w:tmpl w:val="B2EA4A3C"/>
@@ -3814,19 +4758,22 @@
     <w:abstractNumId w:val="0"/>
   </w:num>
   <w:num w:numId="2" w16cid:durableId="1918588286">
+    <w:abstractNumId w:val="6"/>
+  </w:num>
+  <w:num w:numId="3" w16cid:durableId="858588217">
     <w:abstractNumId w:val="5"/>
   </w:num>
-  <w:num w:numId="3" w16cid:durableId="858588217">
+  <w:num w:numId="4" w16cid:durableId="1013603938">
+    <w:abstractNumId w:val="2"/>
+  </w:num>
+  <w:num w:numId="5" w16cid:durableId="700133087">
+    <w:abstractNumId w:val="3"/>
+  </w:num>
+  <w:num w:numId="6" w16cid:durableId="1433667749">
     <w:abstractNumId w:val="4"/>
   </w:num>
-  <w:num w:numId="4" w16cid:durableId="1013603938">
+  <w:num w:numId="7" w16cid:durableId="205335628">
     <w:abstractNumId w:val="1"/>
-  </w:num>
-  <w:num w:numId="5" w16cid:durableId="700133087">
-    <w:abstractNumId w:val="2"/>
-  </w:num>
-  <w:num w:numId="6" w16cid:durableId="1433667749">
-    <w:abstractNumId w:val="3"/>
   </w:num>
 </w:numbering>
 </file>

</xml_diff>